<commit_message>
Add files via upload (#2123)
màj d'un fichier ( modification vraiment très très mineure)
</commit_message>
<xml_diff>
--- a/packages/code-du-travail-data/dataset/courrier-type/docx/recu_pour_solde_de_tout_compte.docx
+++ b/packages/code-du-travail-data/dataset/courrier-type/docx/recu_pour_solde_de_tout_compte.docx
@@ -8,18 +8,13 @@
         <w:keepNext/>
         <w:spacing w:lineRule="auto" w:line="240"/>
         <w:jc w:val="both"/>
-        <w:rPr>
-          <w:rFonts w:ascii="Roboto" w:hAnsi="Roboto" w:cs="Open Sans"/>
-          <w:color w:val="3F6797"/>
+        <w:rPr/>
+      </w:pPr>
+      <w:r>
+        <w:rPr>
+          <w:rFonts w:cs="Open Sans" w:ascii="Open Sans" w:hAnsi="Open Sans"/>
+          <w:color w:val="4D73B8"/>
           <w:u w:val="none"/>
-        </w:rPr>
-      </w:pPr>
-      <w:r>
-        <w:rPr>
-          <w:rFonts w:cs="Open Sans" w:ascii="Open Sans" w:hAnsi="Open Sans"/>
-          <w:color w:val="4D73B8"/>
-          <w:u w:val="none"/>
-          <w:rPrChange w:id="0" w:author="Auteur inconnu" w:date="2019-12-20T11:50:00Z"/>
         </w:rPr>
         <w:t xml:space="preserve">« Société » </w:t>
       </w:r>
@@ -30,17 +25,13 @@
         <w:keepNext/>
         <w:spacing w:lineRule="auto" w:line="240"/>
         <w:jc w:val="both"/>
-        <w:rPr>
-          <w:rFonts w:ascii="Open Sans" w:hAnsi="Open Sans"/>
-          <w:color w:val="4D73B8"/>
-        </w:rPr>
+        <w:rPr/>
       </w:pPr>
       <w:r>
         <w:rPr>
           <w:rFonts w:cs="Open Sans" w:ascii="Open Sans" w:hAnsi="Open Sans"/>
           <w:color w:val="4D73B8"/>
           <w:u w:val="none"/>
-          <w:rPrChange w:id="0" w:author="Auteur inconnu" w:date="2019-12-20T11:50:00Z"/>
         </w:rPr>
         <w:t>« Prénom Nom du représentant »</w:t>
       </w:r>
@@ -51,17 +42,13 @@
         <w:keepNext/>
         <w:spacing w:lineRule="auto" w:line="240"/>
         <w:jc w:val="both"/>
-        <w:rPr>
-          <w:rFonts w:ascii="Open Sans" w:hAnsi="Open Sans"/>
-          <w:color w:val="4D73B8"/>
-        </w:rPr>
+        <w:rPr/>
       </w:pPr>
       <w:r>
         <w:rPr>
           <w:rFonts w:cs="Open Sans" w:ascii="Open Sans" w:hAnsi="Open Sans"/>
           <w:color w:val="4D73B8"/>
           <w:u w:val="none"/>
-          <w:rPrChange w:id="0" w:author="Auteur inconnu" w:date="2019-12-20T11:50:00Z"/>
         </w:rPr>
         <w:t>« Fonction (DRH, etc.) »</w:t>
       </w:r>
@@ -72,17 +59,13 @@
         <w:keepNext/>
         <w:spacing w:lineRule="auto" w:line="240"/>
         <w:jc w:val="both"/>
-        <w:rPr>
-          <w:rFonts w:ascii="Open Sans" w:hAnsi="Open Sans"/>
-          <w:color w:val="4D73B8"/>
-        </w:rPr>
+        <w:rPr/>
       </w:pPr>
       <w:r>
         <w:rPr>
           <w:rFonts w:cs="Open Sans" w:ascii="Open Sans" w:hAnsi="Open Sans"/>
           <w:color w:val="4D73B8"/>
           <w:u w:val="none"/>
-          <w:rPrChange w:id="0" w:author="Auteur inconnu" w:date="2019-12-20T11:50:00Z"/>
         </w:rPr>
         <w:t>« Code postal + Ville »</w:t>
       </w:r>
@@ -113,17 +96,13 @@
         <w:pStyle w:val="Destinataire"/>
         <w:keepNext/>
         <w:spacing w:lineRule="auto" w:line="240" w:before="0" w:after="0"/>
-        <w:rPr>
-          <w:rFonts w:ascii="Open Sans" w:hAnsi="Open Sans"/>
-          <w:color w:val="4D73B8"/>
-        </w:rPr>
+        <w:rPr/>
       </w:pPr>
       <w:r>
         <w:rPr>
           <w:rFonts w:cs="Open Sans" w:ascii="Open Sans" w:hAnsi="Open Sans"/>
           <w:color w:val="4D73B8"/>
           <w:u w:val="none"/>
-          <w:rPrChange w:id="0" w:author="Auteur inconnu" w:date="2019-12-20T11:50:00Z"/>
         </w:rPr>
         <w:t>« Prénom Nom du salarié »</w:t>
       </w:r>
@@ -133,17 +112,13 @@
         <w:pStyle w:val="Destinataire"/>
         <w:keepNext/>
         <w:spacing w:lineRule="auto" w:line="240" w:before="0" w:after="0"/>
-        <w:rPr>
-          <w:rFonts w:ascii="Open Sans" w:hAnsi="Open Sans"/>
-          <w:color w:val="4D73B8"/>
-        </w:rPr>
+        <w:rPr/>
       </w:pPr>
       <w:r>
         <w:rPr>
           <w:rFonts w:cs="Open Sans" w:ascii="Open Sans" w:hAnsi="Open Sans"/>
           <w:color w:val="4D73B8"/>
           <w:u w:val="none"/>
-          <w:rPrChange w:id="0" w:author="Auteur inconnu" w:date="2019-12-20T11:50:00Z"/>
         </w:rPr>
         <w:t>« Adresse »</w:t>
       </w:r>
@@ -154,17 +129,13 @@
         <w:keepNext/>
         <w:spacing w:lineRule="auto" w:line="240"/>
         <w:jc w:val="right"/>
-        <w:rPr>
-          <w:rFonts w:ascii="Open Sans" w:hAnsi="Open Sans"/>
-          <w:color w:val="4D73B8"/>
-        </w:rPr>
+        <w:rPr/>
       </w:pPr>
       <w:r>
         <w:rPr>
           <w:rFonts w:cs="Open Sans" w:ascii="Open Sans" w:hAnsi="Open Sans"/>
           <w:color w:val="4D73B8"/>
           <w:u w:val="none"/>
-          <w:rPrChange w:id="0" w:author="Auteur inconnu" w:date="2019-12-20T11:50:00Z"/>
         </w:rPr>
         <w:t>« Code postal + Ville »</w:t>
       </w:r>
@@ -189,67 +160,15 @@
         <w:keepNext/>
         <w:spacing w:lineRule="auto" w:line="240" w:before="0" w:after="0"/>
         <w:jc w:val="both"/>
-        <w:rPr>
-          <w:rFonts w:ascii="Open Sans" w:hAnsi="Open Sans"/>
-          <w:color w:val="4D73B8"/>
-        </w:rPr>
-      </w:pPr>
-      <w:ins w:id="7" w:author="Auteur inconnu" w:date="2019-12-20T11:49:00Z">
-        <w:r>
-          <w:rPr>
-            <w:rFonts w:cs="Open Sans" w:ascii="Open Sans" w:hAnsi="Open Sans"/>
-            <w:color w:val="4D73B8"/>
-            <w:u w:val="none"/>
-          </w:rPr>
-          <w:t>« </w:t>
-        </w:r>
-      </w:ins>
+        <w:rPr/>
+      </w:pPr>
       <w:r>
         <w:rPr>
           <w:rFonts w:cs="Open Sans" w:ascii="Open Sans" w:hAnsi="Open Sans"/>
           <w:color w:val="4D73B8"/>
           <w:u w:val="none"/>
-          <w:rPrChange w:id="0" w:author="Auteur inconnu" w:date="2019-12-20T11:50:00Z"/>
-        </w:rPr>
-        <w:t xml:space="preserve">Lettre recommandée avec accusé de réception n°  </w:t>
-      </w:r>
-      <w:del w:id="9" w:author="Auteur inconnu" w:date="2019-12-20T11:49:00Z">
-        <w:r>
-          <w:rPr>
-            <w:rFonts w:cs="Open Sans" w:ascii="Roboto" w:hAnsi="Roboto"/>
-            <w:color w:val="00000A"/>
-            <w:u w:val="none"/>
-          </w:rPr>
-          <w:delText>« </w:delText>
-        </w:r>
-      </w:del>
-      <w:r>
-        <w:rPr>
-          <w:rFonts w:cs="Open Sans" w:ascii="Open Sans" w:hAnsi="Open Sans"/>
-          <w:color w:val="4D73B8"/>
-          <w:u w:val="none"/>
-          <w:rPrChange w:id="0" w:author="Auteur inconnu" w:date="2019-12-20T11:50:00Z"/>
-        </w:rPr>
-        <w:t>1A XXX XXX XXX X / Courrier remis en mains propres contre décharge</w:t>
-      </w:r>
-      <w:ins w:id="11" w:author="Auteur inconnu" w:date="2019-12-20T11:49:00Z">
-        <w:r>
-          <w:rPr>
-            <w:rFonts w:cs="Open Sans" w:ascii="Open Sans" w:hAnsi="Open Sans"/>
-            <w:color w:val="4D73B8"/>
-            <w:u w:val="none"/>
-          </w:rPr>
-          <w:t> »</w:t>
-        </w:r>
-      </w:ins>
-      <w:r>
-        <w:rPr>
-          <w:rFonts w:cs="Open Sans" w:ascii="Open Sans" w:hAnsi="Open Sans"/>
-          <w:color w:val="4D73B8"/>
-          <w:u w:val="none"/>
-          <w:rPrChange w:id="0" w:author="Auteur inconnu" w:date="2019-12-20T11:50:00Z"/>
-        </w:rPr>
-        <w:t xml:space="preserve"> </w:t>
+        </w:rPr>
+        <w:t xml:space="preserve">« Lettre recommandée avec accusé de réception n°  1A XXX XXX XXX X / Courrier remis en mains propres contre décharge » </w:t>
       </w:r>
     </w:p>
     <w:p>
@@ -270,14 +189,11 @@
       <w:pPr>
         <w:pStyle w:val="Normal"/>
         <w:jc w:val="right"/>
-        <w:rPr>
-          <w:rFonts w:ascii="Open Sans" w:hAnsi="Open Sans"/>
-        </w:rPr>
-      </w:pPr>
-      <w:r>
-        <w:rPr>
-          <w:rFonts w:cs="Open Sans" w:ascii="Open Sans" w:hAnsi="Open Sans"/>
-          <w:rPrChange w:id="0" w:author="Auteur inconnu" w:date="2019-12-20T11:50:00Z"/>
+        <w:rPr/>
+      </w:pPr>
+      <w:r>
+        <w:rPr>
+          <w:rFonts w:cs="Open Sans" w:ascii="Open Sans" w:hAnsi="Open Sans"/>
         </w:rPr>
         <w:t xml:space="preserve">A </w:t>
       </w:r>
@@ -285,14 +201,12 @@
         <w:rPr>
           <w:rFonts w:cs="Open Sans" w:ascii="Open Sans" w:hAnsi="Open Sans"/>
           <w:color w:val="4D73B8"/>
-          <w:rPrChange w:id="0" w:author="Auteur inconnu" w:date="2019-12-20T11:50:00Z"/>
         </w:rPr>
         <w:t>« Lieu »</w:t>
       </w:r>
       <w:r>
         <w:rPr>
           <w:rFonts w:cs="Open Sans" w:ascii="Open Sans" w:hAnsi="Open Sans"/>
-          <w:rPrChange w:id="0" w:author="Auteur inconnu" w:date="2019-12-20T11:50:00Z"/>
         </w:rPr>
         <w:t xml:space="preserve">, le </w:t>
       </w:r>
@@ -300,7 +214,6 @@
         <w:rPr>
           <w:rFonts w:cs="Open Sans" w:ascii="Open Sans" w:hAnsi="Open Sans"/>
           <w:color w:val="4D73B8"/>
-          <w:rPrChange w:id="0" w:author="Auteur inconnu" w:date="2019-12-20T11:50:00Z"/>
         </w:rPr>
         <w:t>« date »</w:t>
       </w:r>
@@ -328,12 +241,7 @@
       <w:pPr>
         <w:pStyle w:val="Normal"/>
         <w:jc w:val="both"/>
-        <w:rPr>
-          <w:rFonts w:ascii="Roboto" w:hAnsi="Roboto"/>
-          <w:i w:val="false"/>
-          <w:i w:val="false"/>
-          <w:iCs w:val="false"/>
-        </w:rPr>
+        <w:rPr/>
       </w:pPr>
       <w:r>
         <w:rPr>
@@ -341,7 +249,6 @@
           <w:i w:val="false"/>
           <w:iCs w:val="false"/>
           <w:u w:val="single"/>
-          <w:rPrChange w:id="0" w:author="Auteur inconnu" w:date="2019-12-20T11:50:00Z"/>
         </w:rPr>
         <w:t>Objet</w:t>
       </w:r>
@@ -350,7 +257,6 @@
           <w:rFonts w:cs="Open Sans" w:ascii="Open Sans" w:hAnsi="Open Sans"/>
           <w:i w:val="false"/>
           <w:iCs w:val="false"/>
-          <w:rPrChange w:id="0" w:author="Auteur inconnu" w:date="2019-12-20T11:50:00Z"/>
         </w:rPr>
         <w:t xml:space="preserve"> : Reçu pour solde de tout compte </w:t>
       </w:r>
@@ -373,16 +279,12 @@
       <w:pPr>
         <w:pStyle w:val="Normal"/>
         <w:jc w:val="both"/>
-        <w:rPr>
-          <w:rFonts w:ascii="Roboto" w:hAnsi="Roboto" w:cs="Open Sans"/>
-          <w:color w:val="1F4E79"/>
-        </w:rPr>
-      </w:pPr>
-      <w:r>
-        <w:rPr>
-          <w:rFonts w:cs="Open Sans" w:ascii="Open Sans" w:hAnsi="Open Sans"/>
-          <w:color w:val="4D73B8"/>
-          <w:rPrChange w:id="0" w:author="Auteur inconnu" w:date="2019-12-20T11:51:00Z"/>
+        <w:rPr/>
+      </w:pPr>
+      <w:r>
+        <w:rPr>
+          <w:rFonts w:cs="Open Sans" w:ascii="Open Sans" w:hAnsi="Open Sans"/>
+          <w:color w:val="4D73B8"/>
         </w:rPr>
         <w:t>« Madame / Monsieur »</w:t>
       </w:r>
@@ -390,7 +292,6 @@
         <w:rPr>
           <w:rFonts w:cs="Open Sans" w:ascii="Open Sans" w:hAnsi="Open Sans"/>
           <w:color w:val="000000"/>
-          <w:rPrChange w:id="0" w:author="Auteur inconnu" w:date="2019-12-20T11:51:00Z"/>
         </w:rPr>
         <w:t xml:space="preserve">, </w:t>
       </w:r>
@@ -415,14 +316,11 @@
       <w:pPr>
         <w:pStyle w:val="Normal"/>
         <w:jc w:val="both"/>
-        <w:rPr>
-          <w:rFonts w:ascii="Roboto" w:hAnsi="Roboto" w:cs="Open Sans"/>
-        </w:rPr>
-      </w:pPr>
-      <w:r>
-        <w:rPr>
-          <w:rFonts w:cs="Open Sans" w:ascii="Open Sans" w:hAnsi="Open Sans"/>
-          <w:rPrChange w:id="0" w:author="Auteur inconnu" w:date="2019-12-20T11:50:00Z"/>
+        <w:rPr/>
+      </w:pPr>
+      <w:r>
+        <w:rPr>
+          <w:rFonts w:cs="Open Sans" w:ascii="Open Sans" w:hAnsi="Open Sans"/>
         </w:rPr>
         <w:t>A l’issue de la rupture de votre contrat de travail, vous avez perçu les sommes suivantes :</w:t>
       </w:r>
@@ -435,16 +333,12 @@
           <w:numId w:val="1"/>
         </w:numPr>
         <w:jc w:val="both"/>
-        <w:rPr>
-          <w:rFonts w:ascii="Open Sans" w:hAnsi="Open Sans"/>
-          <w:color w:val="4D73B8"/>
-        </w:rPr>
-      </w:pPr>
-      <w:r>
-        <w:rPr>
-          <w:rFonts w:cs="Open Sans" w:ascii="Open Sans" w:hAnsi="Open Sans"/>
-          <w:color w:val="4D73B8"/>
-          <w:rPrChange w:id="0" w:author="Auteur inconnu" w:date="2019-12-20T11:51:00Z"/>
+        <w:rPr/>
+      </w:pPr>
+      <w:r>
+        <w:rPr>
+          <w:rFonts w:cs="Open Sans" w:ascii="Open Sans" w:hAnsi="Open Sans"/>
+          <w:color w:val="4D73B8"/>
         </w:rPr>
         <w:t>« Salaires : Montant en brut »</w:t>
       </w:r>
@@ -457,16 +351,12 @@
           <w:numId w:val="1"/>
         </w:numPr>
         <w:jc w:val="both"/>
-        <w:rPr>
-          <w:rFonts w:ascii="Open Sans" w:hAnsi="Open Sans"/>
-          <w:color w:val="4D73B8"/>
-        </w:rPr>
-      </w:pPr>
-      <w:r>
-        <w:rPr>
-          <w:rFonts w:cs="Open Sans" w:ascii="Open Sans" w:hAnsi="Open Sans"/>
-          <w:color w:val="4D73B8"/>
-          <w:rPrChange w:id="0" w:author="Auteur inconnu" w:date="2019-12-20T11:51:00Z"/>
+        <w:rPr/>
+      </w:pPr>
+      <w:r>
+        <w:rPr>
+          <w:rFonts w:cs="Open Sans" w:ascii="Open Sans" w:hAnsi="Open Sans"/>
+          <w:color w:val="4D73B8"/>
         </w:rPr>
         <w:t>« Primes : Montant en brut »</w:t>
       </w:r>
@@ -479,16 +369,12 @@
           <w:numId w:val="1"/>
         </w:numPr>
         <w:jc w:val="both"/>
-        <w:rPr>
-          <w:rFonts w:ascii="Open Sans" w:hAnsi="Open Sans"/>
-          <w:color w:val="4D73B8"/>
-        </w:rPr>
-      </w:pPr>
-      <w:r>
-        <w:rPr>
-          <w:rFonts w:cs="Open Sans" w:ascii="Open Sans" w:hAnsi="Open Sans"/>
-          <w:color w:val="4D73B8"/>
-          <w:rPrChange w:id="0" w:author="Auteur inconnu" w:date="2019-12-20T11:51:00Z"/>
+        <w:rPr/>
+      </w:pPr>
+      <w:r>
+        <w:rPr>
+          <w:rFonts w:cs="Open Sans" w:ascii="Open Sans" w:hAnsi="Open Sans"/>
+          <w:color w:val="4D73B8"/>
         </w:rPr>
         <w:t>« Congés payés : Montant en brut »</w:t>
       </w:r>
@@ -501,16 +387,12 @@
           <w:numId w:val="1"/>
         </w:numPr>
         <w:jc w:val="both"/>
-        <w:rPr>
-          <w:rFonts w:ascii="Open Sans" w:hAnsi="Open Sans"/>
-          <w:color w:val="4D73B8"/>
-        </w:rPr>
-      </w:pPr>
-      <w:r>
-        <w:rPr>
-          <w:rFonts w:cs="Open Sans" w:ascii="Open Sans" w:hAnsi="Open Sans"/>
-          <w:color w:val="4D73B8"/>
-          <w:rPrChange w:id="0" w:author="Auteur inconnu" w:date="2019-12-20T11:51:00Z"/>
+        <w:rPr/>
+      </w:pPr>
+      <w:r>
+        <w:rPr>
+          <w:rFonts w:cs="Open Sans" w:ascii="Open Sans" w:hAnsi="Open Sans"/>
+          <w:color w:val="4D73B8"/>
         </w:rPr>
         <w:t>« Etc. »</w:t>
       </w:r>
@@ -534,14 +416,11 @@
       <w:pPr>
         <w:pStyle w:val="Corps"/>
         <w:jc w:val="both"/>
-        <w:rPr>
-          <w:rFonts w:ascii="Roboto" w:hAnsi="Roboto"/>
-        </w:rPr>
-      </w:pPr>
-      <w:r>
-        <w:rPr>
-          <w:rFonts w:cs="Open Sans" w:ascii="Open Sans" w:hAnsi="Open Sans"/>
-          <w:rPrChange w:id="0" w:author="Auteur inconnu" w:date="2019-12-20T11:50:00Z"/>
+        <w:rPr/>
+      </w:pPr>
+      <w:r>
+        <w:rPr>
+          <w:rFonts w:cs="Open Sans" w:ascii="Open Sans" w:hAnsi="Open Sans"/>
         </w:rPr>
         <w:t>Vous trouverez ci-dessous un reçu pour solde de tout compte en double exemplaire. N</w:t>
       </w:r>
@@ -550,7 +429,6 @@
           <w:rFonts w:cs="Open Sans" w:ascii="Open Sans" w:hAnsi="Open Sans"/>
           <w:sz w:val="22"/>
           <w:szCs w:val="22"/>
-          <w:rPrChange w:id="0" w:author="Auteur inconnu" w:date="2019-12-20T11:50:00Z"/>
         </w:rPr>
         <w:t xml:space="preserve">ous vous remercions de dater et signer l’un des exemplaires, puis de nous le remettre. </w:t>
       </w:r>
@@ -559,9 +437,7 @@
       <w:pPr>
         <w:pStyle w:val="NormalWeb"/>
         <w:spacing w:lineRule="auto" w:line="240" w:before="0" w:after="0"/>
-        <w:rPr>
-          <w:rFonts w:ascii="Roboto" w:hAnsi="Roboto"/>
-        </w:rPr>
+        <w:rPr/>
       </w:pPr>
       <w:r>
         <w:rPr>
@@ -569,7 +445,6 @@
           <w:color w:val="000000"/>
           <w:sz w:val="22"/>
           <w:szCs w:val="22"/>
-          <w:rPrChange w:id="0" w:author="Auteur inconnu" w:date="2019-12-20T11:50:00Z"/>
         </w:rPr>
         <w:t>Veuillez agréer,</w:t>
       </w:r>
@@ -579,7 +454,6 @@
           <w:color w:val="4D73B8"/>
           <w:sz w:val="22"/>
           <w:szCs w:val="22"/>
-          <w:rPrChange w:id="0" w:author="Auteur inconnu" w:date="2019-12-20T11:51:00Z"/>
         </w:rPr>
         <w:t xml:space="preserve"> « </w:t>
       </w:r>
@@ -590,7 +464,6 @@
           <w:sz w:val="22"/>
           <w:szCs w:val="22"/>
           <w:lang w:eastAsia="en-US"/>
-          <w:rPrChange w:id="0" w:author="Auteur inconnu" w:date="2019-12-20T11:51:00Z"/>
         </w:rPr>
         <w:t>Madame / Monsieur »</w:t>
       </w:r>
@@ -601,7 +474,6 @@
           <w:sz w:val="22"/>
           <w:szCs w:val="22"/>
           <w:lang w:eastAsia="en-US"/>
-          <w:rPrChange w:id="0" w:author="Auteur inconnu" w:date="2019-12-20T11:50:00Z"/>
         </w:rPr>
         <w:t xml:space="preserve">, </w:t>
       </w:r>
@@ -611,7 +483,6 @@
           <w:color w:val="000000"/>
           <w:sz w:val="22"/>
           <w:szCs w:val="22"/>
-          <w:rPrChange w:id="0" w:author="Auteur inconnu" w:date="2019-12-20T11:50:00Z"/>
         </w:rPr>
         <w:t>l’expression de ma considération distingué</w:t>
       </w:r>
@@ -622,7 +493,6 @@
           <w:sz w:val="22"/>
           <w:szCs w:val="22"/>
           <w:lang w:val="it-IT"/>
-          <w:rPrChange w:id="0" w:author="Auteur inconnu" w:date="2019-12-20T11:50:00Z"/>
         </w:rPr>
         <w:t>e.</w:t>
       </w:r>
@@ -633,14 +503,11 @@
         <w:keepNext/>
         <w:spacing w:lineRule="auto" w:line="240"/>
         <w:ind w:left="5664" w:right="0" w:firstLine="708"/>
-        <w:rPr>
-          <w:rFonts w:ascii="Roboto" w:hAnsi="Roboto" w:cs="Open Sans"/>
-        </w:rPr>
-      </w:pPr>
-      <w:r>
-        <w:rPr>
-          <w:rFonts w:cs="Open Sans" w:ascii="Open Sans" w:hAnsi="Open Sans"/>
-          <w:rPrChange w:id="0" w:author="Auteur inconnu" w:date="2019-12-20T11:50:00Z"/>
+        <w:rPr/>
+      </w:pPr>
+      <w:r>
+        <w:rPr>
+          <w:rFonts w:cs="Open Sans" w:ascii="Open Sans" w:hAnsi="Open Sans"/>
         </w:rPr>
         <w:tab/>
         <w:tab/>
@@ -656,61 +523,26 @@
       <w:pPr>
         <w:pStyle w:val="Signature"/>
         <w:jc w:val="right"/>
+        <w:rPr/>
+      </w:pPr>
+      <w:r>
         <w:rPr>
           <w:rFonts w:ascii="Open Sans" w:hAnsi="Open Sans"/>
           <w:color w:val="4D73B8"/>
         </w:rPr>
-      </w:pPr>
-      <w:r>
-        <w:rPr>
-          <w:rFonts w:ascii="Open Sans" w:hAnsi="Open Sans"/>
-          <w:color w:val="4D73B8"/>
-          <w:rPrChange w:id="0" w:author="Auteur inconnu" w:date="2019-12-20T11:50:00Z"/>
-        </w:rPr>
-        <w:t>« Prénom Nom du</w:t>
-      </w:r>
-      <w:del w:id="36" w:author="Auteur inconnu" w:date="2019-12-20T11:51:00Z">
-        <w:r>
-          <w:rPr>
-            <w:rFonts w:cs="Open Sans" w:ascii="Open Sans" w:hAnsi="Open Sans"/>
-            <w:color w:val="3F6797"/>
-            <w:u w:val="none"/>
-          </w:rPr>
-          <w:delText xml:space="preserve"> </w:delText>
-        </w:r>
-      </w:del>
-      <w:ins w:id="37" w:author="Auteur inconnu" w:date="2019-12-20T11:51:00Z">
-        <w:r>
-          <w:rPr>
-            <w:rFonts w:ascii="Open Sans" w:hAnsi="Open Sans"/>
-            <w:color w:val="4D73B8"/>
-          </w:rPr>
-          <w:t xml:space="preserve"> </w:t>
-        </w:r>
-      </w:ins>
-      <w:r>
-        <w:rPr>
-          <w:rFonts w:ascii="Open Sans" w:hAnsi="Open Sans"/>
-          <w:color w:val="4D73B8"/>
-          <w:rPrChange w:id="0" w:author="Auteur inconnu" w:date="2019-12-20T11:51:00Z"/>
-        </w:rPr>
-        <w:t>représentant »</w:t>
+        <w:t>« Prénom Nom du représentant »</w:t>
       </w:r>
     </w:p>
     <w:p>
       <w:pPr>
         <w:pStyle w:val="Signature"/>
         <w:jc w:val="right"/>
+        <w:rPr/>
+      </w:pPr>
+      <w:r>
         <w:rPr>
           <w:rFonts w:ascii="Open Sans" w:hAnsi="Open Sans"/>
           <w:color w:val="4D73B8"/>
-        </w:rPr>
-      </w:pPr>
-      <w:r>
-        <w:rPr>
-          <w:rFonts w:ascii="Open Sans" w:hAnsi="Open Sans"/>
-          <w:color w:val="4D73B8"/>
-          <w:rPrChange w:id="0" w:author="Auteur inconnu" w:date="2019-12-20T11:51:00Z"/>
         </w:rPr>
         <w:t>« Fonction »</w:t>
       </w:r>
@@ -719,16 +551,12 @@
       <w:pPr>
         <w:pStyle w:val="Signature"/>
         <w:jc w:val="right"/>
+        <w:rPr/>
+      </w:pPr>
+      <w:r>
         <w:rPr>
           <w:rFonts w:ascii="Open Sans" w:hAnsi="Open Sans"/>
           <w:color w:val="4D73B8"/>
-        </w:rPr>
-      </w:pPr>
-      <w:r>
-        <w:rPr>
-          <w:rFonts w:ascii="Open Sans" w:hAnsi="Open Sans"/>
-          <w:color w:val="4D73B8"/>
-          <w:rPrChange w:id="0" w:author="Auteur inconnu" w:date="2019-12-20T11:51:00Z"/>
         </w:rPr>
         <w:t>« Signature »</w:t>
       </w:r>
@@ -777,17 +605,13 @@
       <w:pPr>
         <w:pStyle w:val="Expediteur"/>
         <w:spacing w:lineRule="auto" w:line="240"/>
-        <w:rPr>
-          <w:rFonts w:ascii="Open Sans" w:hAnsi="Open Sans"/>
-          <w:color w:val="4D73B8"/>
-        </w:rPr>
+        <w:rPr/>
       </w:pPr>
       <w:r>
         <w:rPr>
           <w:rFonts w:cs="Open Sans" w:ascii="Open Sans" w:hAnsi="Open Sans"/>
           <w:color w:val="4D73B8"/>
           <w:u w:val="none"/>
-          <w:rPrChange w:id="0" w:author="Auteur inconnu" w:date="2019-12-20T11:51:00Z"/>
         </w:rPr>
         <w:t>« Prénom Nom du salarié »</w:t>
       </w:r>
@@ -796,17 +620,13 @@
       <w:pPr>
         <w:pStyle w:val="Expediteur"/>
         <w:spacing w:lineRule="auto" w:line="240"/>
-        <w:rPr>
-          <w:rFonts w:ascii="Open Sans" w:hAnsi="Open Sans"/>
-          <w:color w:val="4D73B8"/>
-        </w:rPr>
+        <w:rPr/>
       </w:pPr>
       <w:r>
         <w:rPr>
           <w:rFonts w:cs="Open Sans" w:ascii="Open Sans" w:hAnsi="Open Sans"/>
           <w:color w:val="4D73B8"/>
           <w:u w:val="none"/>
-          <w:rPrChange w:id="0" w:author="Auteur inconnu" w:date="2019-12-20T11:51:00Z"/>
         </w:rPr>
         <w:t>« Adresse »</w:t>
       </w:r>
@@ -815,17 +635,13 @@
       <w:pPr>
         <w:pStyle w:val="Expediteur"/>
         <w:spacing w:lineRule="auto" w:line="240"/>
-        <w:rPr>
-          <w:rFonts w:ascii="Open Sans" w:hAnsi="Open Sans"/>
-          <w:color w:val="4D73B8"/>
-        </w:rPr>
+        <w:rPr/>
       </w:pPr>
       <w:r>
         <w:rPr>
           <w:rFonts w:cs="Open Sans" w:ascii="Open Sans" w:hAnsi="Open Sans"/>
           <w:color w:val="4D73B8"/>
           <w:u w:val="none"/>
-          <w:rPrChange w:id="0" w:author="Auteur inconnu" w:date="2019-12-20T11:51:00Z"/>
         </w:rPr>
         <w:t>« Code postal + Ville »</w:t>
       </w:r>
@@ -853,17 +669,13 @@
       <w:pPr>
         <w:pStyle w:val="Destinataire"/>
         <w:spacing w:lineRule="auto" w:line="240" w:before="0" w:after="0"/>
-        <w:rPr>
-          <w:rFonts w:ascii="Open Sans" w:hAnsi="Open Sans"/>
-          <w:color w:val="4D73B8"/>
-        </w:rPr>
+        <w:rPr/>
       </w:pPr>
       <w:r>
         <w:rPr>
           <w:rFonts w:cs="Open Sans" w:ascii="Open Sans" w:hAnsi="Open Sans"/>
           <w:color w:val="4D73B8"/>
           <w:u w:val="none"/>
-          <w:rPrChange w:id="0" w:author="Auteur inconnu" w:date="2019-12-20T11:51:00Z"/>
         </w:rPr>
         <w:t>« Société »</w:t>
       </w:r>
@@ -872,17 +684,13 @@
       <w:pPr>
         <w:pStyle w:val="Destinataire"/>
         <w:spacing w:lineRule="auto" w:line="240" w:before="0" w:after="0"/>
-        <w:rPr>
-          <w:rFonts w:ascii="Open Sans" w:hAnsi="Open Sans"/>
-          <w:color w:val="4D73B8"/>
-        </w:rPr>
+        <w:rPr/>
       </w:pPr>
       <w:r>
         <w:rPr>
           <w:rFonts w:cs="Open Sans" w:ascii="Open Sans" w:hAnsi="Open Sans"/>
           <w:color w:val="4D73B8"/>
           <w:u w:val="none"/>
-          <w:rPrChange w:id="0" w:author="Auteur inconnu" w:date="2019-12-20T11:51:00Z"/>
         </w:rPr>
         <w:t>« Prénom Nom du représentant »</w:t>
       </w:r>
@@ -891,17 +699,13 @@
       <w:pPr>
         <w:pStyle w:val="Destinataire"/>
         <w:spacing w:lineRule="auto" w:line="240" w:before="0" w:after="0"/>
-        <w:rPr>
-          <w:rFonts w:ascii="Open Sans" w:hAnsi="Open Sans"/>
-          <w:color w:val="4D73B8"/>
-        </w:rPr>
+        <w:rPr/>
       </w:pPr>
       <w:r>
         <w:rPr>
           <w:rFonts w:cs="Open Sans" w:ascii="Open Sans" w:hAnsi="Open Sans"/>
           <w:color w:val="4D73B8"/>
           <w:u w:val="none"/>
-          <w:rPrChange w:id="0" w:author="Auteur inconnu" w:date="2019-12-20T11:51:00Z"/>
         </w:rPr>
         <w:t>« Fonction (DRH, etc.) »</w:t>
       </w:r>
@@ -910,17 +714,13 @@
       <w:pPr>
         <w:pStyle w:val="Destinataire"/>
         <w:spacing w:lineRule="auto" w:line="240" w:before="0" w:after="0"/>
-        <w:rPr>
-          <w:rFonts w:ascii="Open Sans" w:hAnsi="Open Sans"/>
-          <w:color w:val="4D73B8"/>
-        </w:rPr>
+        <w:rPr/>
       </w:pPr>
       <w:r>
         <w:rPr>
           <w:rFonts w:cs="Open Sans" w:ascii="Open Sans" w:hAnsi="Open Sans"/>
           <w:color w:val="4D73B8"/>
           <w:u w:val="none"/>
-          <w:rPrChange w:id="0" w:author="Auteur inconnu" w:date="2019-12-20T11:51:00Z"/>
         </w:rPr>
         <w:t>« Adresse »</w:t>
       </w:r>
@@ -930,17 +730,13 @@
         <w:pStyle w:val="Expediteur"/>
         <w:spacing w:lineRule="auto" w:line="240"/>
         <w:jc w:val="right"/>
-        <w:rPr>
-          <w:rFonts w:ascii="Open Sans" w:hAnsi="Open Sans"/>
-          <w:color w:val="4D73B8"/>
-        </w:rPr>
+        <w:rPr/>
       </w:pPr>
       <w:r>
         <w:rPr>
           <w:rFonts w:cs="Open Sans" w:ascii="Open Sans" w:hAnsi="Open Sans"/>
           <w:color w:val="4D73B8"/>
           <w:u w:val="none"/>
-          <w:rPrChange w:id="0" w:author="Auteur inconnu" w:date="2019-12-20T11:51:00Z"/>
         </w:rPr>
         <w:t>« Code postal + Ville »</w:t>
       </w:r>
@@ -1019,12 +815,33 @@
           <w:u w:val="single"/>
         </w:rPr>
       </w:pPr>
-      <w:r>
-        <w:rPr>
-          <w:rFonts w:cs="Open Sans" w:ascii="Open Sans" w:hAnsi="Open Sans"/>
+      <w:del w:id="0" w:author="Auteur inconnu" w:date="2019-12-31T11:26:00Z">
+        <w:r>
+          <w:rPr>
+            <w:rFonts w:cs="Open Sans" w:ascii="Open Sans" w:hAnsi="Open Sans"/>
+            <w:u w:val="single"/>
+          </w:rPr>
+        </w:r>
+      </w:del>
+    </w:p>
+    <w:p>
+      <w:pPr>
+        <w:pStyle w:val="Normal"/>
+        <w:spacing w:lineRule="auto" w:line="240" w:before="0" w:after="0"/>
+        <w:jc w:val="both"/>
+        <w:rPr>
+          <w:rFonts w:ascii="Open Sans" w:hAnsi="Open Sans" w:cs="Open Sans"/>
           <w:u w:val="single"/>
         </w:rPr>
-      </w:r>
+      </w:pPr>
+      <w:del w:id="1" w:author="Auteur inconnu" w:date="2019-12-31T11:26:00Z">
+        <w:r>
+          <w:rPr>
+            <w:rFonts w:cs="Open Sans" w:ascii="Open Sans" w:hAnsi="Open Sans"/>
+            <w:u w:val="single"/>
+          </w:rPr>
+        </w:r>
+      </w:del>
     </w:p>
     <w:p>
       <w:pPr>
@@ -1036,148 +853,127 @@
           <w:u w:val="single"/>
         </w:rPr>
       </w:pPr>
-      <w:r>
-        <w:rPr>
-          <w:rFonts w:cs="Open Sans" w:ascii="Open Sans" w:hAnsi="Open Sans"/>
+      <w:del w:id="2" w:author="Auteur inconnu" w:date="2019-12-31T11:26:00Z">
+        <w:r>
+          <w:rPr>
+            <w:rFonts w:cs="Open Sans" w:ascii="Open Sans" w:hAnsi="Open Sans"/>
+            <w:u w:val="single"/>
+          </w:rPr>
+        </w:r>
+      </w:del>
+    </w:p>
+    <w:p>
+      <w:pPr>
+        <w:pStyle w:val="Normal"/>
+        <w:spacing w:lineRule="auto" w:line="240" w:before="0" w:after="0"/>
+        <w:jc w:val="both"/>
+        <w:rPr>
+          <w:rFonts w:ascii="Open Sans" w:hAnsi="Open Sans" w:cs="Open Sans"/>
           <w:u w:val="single"/>
         </w:rPr>
-      </w:r>
-    </w:p>
-    <w:p>
-      <w:pPr>
-        <w:pStyle w:val="Normal"/>
-        <w:spacing w:lineRule="auto" w:line="240" w:before="0" w:after="0"/>
-        <w:jc w:val="both"/>
-        <w:rPr>
-          <w:rFonts w:ascii="Open Sans" w:hAnsi="Open Sans" w:cs="Open Sans"/>
+      </w:pPr>
+      <w:r>
+        <w:rPr>
+          <w:rFonts w:cs="Open Sans" w:ascii="Open Sans" w:hAnsi="Open Sans"/>
           <w:u w:val="single"/>
         </w:rPr>
-      </w:pPr>
-      <w:r>
-        <w:rPr>
-          <w:rFonts w:cs="Open Sans" w:ascii="Open Sans" w:hAnsi="Open Sans"/>
+      </w:r>
+    </w:p>
+    <w:p>
+      <w:pPr>
+        <w:pStyle w:val="Normal"/>
+        <w:spacing w:lineRule="auto" w:line="240" w:before="0" w:after="0"/>
+        <w:jc w:val="both"/>
+        <w:rPr>
+          <w:rFonts w:ascii="Open Sans" w:hAnsi="Open Sans" w:cs="Open Sans"/>
           <w:u w:val="single"/>
         </w:rPr>
-      </w:r>
-    </w:p>
-    <w:p>
-      <w:pPr>
-        <w:pStyle w:val="Normal"/>
-        <w:spacing w:lineRule="auto" w:line="240" w:before="0" w:after="0"/>
-        <w:jc w:val="both"/>
-        <w:rPr>
-          <w:rFonts w:ascii="Open Sans" w:hAnsi="Open Sans" w:cs="Open Sans"/>
+      </w:pPr>
+      <w:r>
+        <w:rPr>
+          <w:rFonts w:cs="Open Sans" w:ascii="Open Sans" w:hAnsi="Open Sans"/>
           <w:u w:val="single"/>
         </w:rPr>
-      </w:pPr>
-      <w:r>
-        <w:rPr>
-          <w:rFonts w:cs="Open Sans" w:ascii="Open Sans" w:hAnsi="Open Sans"/>
-          <w:u w:val="single"/>
-        </w:rPr>
-      </w:r>
-    </w:p>
-    <w:p>
-      <w:pPr>
-        <w:pStyle w:val="Normal"/>
-        <w:spacing w:lineRule="auto" w:line="240" w:before="0" w:after="0"/>
-        <w:jc w:val="both"/>
-        <w:rPr>
-          <w:rFonts w:ascii="Open Sans" w:hAnsi="Open Sans" w:cs="Open Sans"/>
-          <w:u w:val="single"/>
-        </w:rPr>
-      </w:pPr>
-      <w:r>
-        <w:rPr>
-          <w:rFonts w:cs="Open Sans" w:ascii="Open Sans" w:hAnsi="Open Sans"/>
-          <w:u w:val="single"/>
-        </w:rPr>
-      </w:r>
-    </w:p>
-    <w:p>
-      <w:pPr>
-        <w:pStyle w:val="Normal"/>
-        <w:spacing w:lineRule="auto" w:line="240" w:before="0" w:after="0"/>
-        <w:jc w:val="left"/>
-        <w:rPr>
-          <w:rFonts w:ascii="Roboto" w:hAnsi="Roboto"/>
-          <w:b w:val="false"/>
-          <w:b w:val="false"/>
-          <w:bCs w:val="false"/>
-          <w:sz w:val="22"/>
-          <w:szCs w:val="22"/>
-        </w:rPr>
-      </w:pPr>
-      <w:r>
-        <w:rPr>
-          <w:rFonts w:cs="Open Sans" w:ascii="Open Sans" w:hAnsi="Open Sans"/>
-          <w:b w:val="false"/>
-          <w:bCs w:val="false"/>
-          <w:sz w:val="22"/>
-          <w:szCs w:val="22"/>
-          <w:rPrChange w:id="0" w:author="Auteur inconnu" w:date="2019-12-20T11:50:00Z"/>
-        </w:rPr>
-        <w:t>Objet : Reçu pour solde de tout compte</w:t>
-      </w:r>
-    </w:p>
-    <w:p>
-      <w:pPr>
-        <w:pStyle w:val="Normal"/>
-        <w:spacing w:lineRule="auto" w:line="240" w:before="0" w:after="0"/>
-        <w:jc w:val="both"/>
-        <w:rPr>
-          <w:rFonts w:ascii="Open Sans" w:hAnsi="Open Sans" w:cs="Open Sans"/>
-        </w:rPr>
-      </w:pPr>
-      <w:r>
-        <w:rPr>
-          <w:rFonts w:cs="Open Sans" w:ascii="Open Sans" w:hAnsi="Open Sans"/>
-        </w:rPr>
-      </w:r>
-    </w:p>
-    <w:p>
-      <w:pPr>
-        <w:pStyle w:val="Normal"/>
-        <w:spacing w:lineRule="auto" w:line="240" w:before="0" w:after="0"/>
-        <w:jc w:val="both"/>
-        <w:rPr>
-          <w:rFonts w:ascii="Open Sans" w:hAnsi="Open Sans" w:cs="Open Sans"/>
-        </w:rPr>
-      </w:pPr>
-      <w:r>
-        <w:rPr>
-          <w:rFonts w:cs="Open Sans" w:ascii="Open Sans" w:hAnsi="Open Sans"/>
-        </w:rPr>
-      </w:r>
-    </w:p>
-    <w:p>
-      <w:pPr>
-        <w:pStyle w:val="Normal"/>
-        <w:spacing w:lineRule="auto" w:line="240" w:before="0" w:after="0"/>
-        <w:jc w:val="both"/>
-        <w:rPr>
-          <w:rFonts w:ascii="Open Sans" w:hAnsi="Open Sans" w:cs="Open Sans"/>
-        </w:rPr>
-      </w:pPr>
-      <w:r>
-        <w:rPr>
-          <w:rFonts w:cs="Open Sans" w:ascii="Open Sans" w:hAnsi="Open Sans"/>
-        </w:rPr>
-      </w:r>
-    </w:p>
-    <w:p>
-      <w:pPr>
-        <w:pStyle w:val="Normal"/>
-        <w:spacing w:lineRule="auto" w:line="240" w:before="0" w:after="0"/>
-        <w:jc w:val="both"/>
-        <w:rPr>
-          <w:rFonts w:ascii="Roboto" w:hAnsi="Roboto"/>
-        </w:rPr>
-      </w:pPr>
-      <w:r>
-        <w:rPr>
-          <w:rFonts w:cs="Open Sans" w:ascii="Open Sans" w:hAnsi="Open Sans"/>
-          <w:rPrChange w:id="0" w:author="Auteur inconnu" w:date="2019-12-20T11:50:00Z"/>
+      </w:r>
+    </w:p>
+    <w:p>
+      <w:pPr>
+        <w:pStyle w:val="Normal"/>
+        <w:spacing w:lineRule="auto" w:line="240" w:before="0" w:after="0"/>
+        <w:jc w:val="center"/>
+        <w:rPr>
+          <w:b/>
+          <w:b/>
+          <w:bCs/>
+        </w:rPr>
+      </w:pPr>
+      <w:r>
+        <w:rPr>
+          <w:rFonts w:cs="Open Sans" w:ascii="Open Sans" w:hAnsi="Open Sans"/>
+          <w:b/>
+          <w:bCs/>
+          <w:sz w:val="32"/>
+          <w:szCs w:val="32"/>
+          <w:rPrChange w:id="0" w:author="Auteur inconnu" w:date="2019-12-31T11:26:00Z"/>
+        </w:rPr>
+        <w:t>Reçu pour solde de tout compte</w:t>
+      </w:r>
+    </w:p>
+    <w:p>
+      <w:pPr>
+        <w:pStyle w:val="Normal"/>
+        <w:spacing w:lineRule="auto" w:line="240" w:before="0" w:after="0"/>
+        <w:jc w:val="both"/>
+        <w:rPr>
+          <w:rFonts w:ascii="Open Sans" w:hAnsi="Open Sans" w:cs="Open Sans"/>
+        </w:rPr>
+      </w:pPr>
+      <w:r>
+        <w:rPr>
+          <w:rFonts w:cs="Open Sans" w:ascii="Open Sans" w:hAnsi="Open Sans"/>
+        </w:rPr>
+      </w:r>
+    </w:p>
+    <w:p>
+      <w:pPr>
+        <w:pStyle w:val="Normal"/>
+        <w:spacing w:lineRule="auto" w:line="240" w:before="0" w:after="0"/>
+        <w:jc w:val="both"/>
+        <w:rPr>
+          <w:rFonts w:ascii="Open Sans" w:hAnsi="Open Sans" w:cs="Open Sans"/>
+        </w:rPr>
+      </w:pPr>
+      <w:r>
+        <w:rPr>
+          <w:rFonts w:cs="Open Sans" w:ascii="Open Sans" w:hAnsi="Open Sans"/>
+        </w:rPr>
+      </w:r>
+    </w:p>
+    <w:p>
+      <w:pPr>
+        <w:pStyle w:val="Normal"/>
+        <w:spacing w:lineRule="auto" w:line="240" w:before="0" w:after="0"/>
+        <w:jc w:val="both"/>
+        <w:rPr>
+          <w:rFonts w:ascii="Open Sans" w:hAnsi="Open Sans" w:cs="Open Sans"/>
+        </w:rPr>
+      </w:pPr>
+      <w:r>
+        <w:rPr>
+          <w:rFonts w:cs="Open Sans" w:ascii="Open Sans" w:hAnsi="Open Sans"/>
+        </w:rPr>
+      </w:r>
+    </w:p>
+    <w:p>
+      <w:pPr>
+        <w:pStyle w:val="Normal"/>
+        <w:spacing w:lineRule="auto" w:line="240" w:before="0" w:after="0"/>
+        <w:jc w:val="both"/>
+        <w:rPr/>
+      </w:pPr>
+      <w:r>
+        <w:rPr>
+          <w:rFonts w:cs="Open Sans" w:ascii="Open Sans" w:hAnsi="Open Sans"/>
         </w:rPr>
         <w:t xml:space="preserve">Par la présente, je reconnais avoir reçu de la part de la Société </w:t>
       </w:r>
@@ -1185,7 +981,6 @@
         <w:rPr>
           <w:rFonts w:cs="Open Sans" w:ascii="Open Sans" w:hAnsi="Open Sans"/>
           <w:color w:val="4D73B8"/>
-          <w:rPrChange w:id="0" w:author="Auteur inconnu" w:date="2019-12-20T11:50:00Z"/>
         </w:rPr>
         <w:t>« </w:t>
       </w:r>
@@ -1194,14 +989,12 @@
           <w:rFonts w:cs="Open Sans" w:ascii="Open Sans" w:hAnsi="Open Sans"/>
           <w:color w:val="4D73B8"/>
           <w:u w:val="none"/>
-          <w:rPrChange w:id="0" w:author="Auteur inconnu" w:date="2019-12-20T11:50:00Z"/>
         </w:rPr>
         <w:t>Nom »</w:t>
       </w:r>
       <w:r>
         <w:rPr>
           <w:rFonts w:cs="Open Sans" w:ascii="Open Sans" w:hAnsi="Open Sans"/>
-          <w:rPrChange w:id="0" w:author="Auteur inconnu" w:date="2019-12-20T11:50:00Z"/>
         </w:rPr>
         <w:t>, pour solde de tout compte, les sommes inscrites ci-dessous :</w:t>
       </w:r>
@@ -1230,16 +1023,12 @@
         </w:numPr>
         <w:spacing w:lineRule="auto" w:line="240" w:before="0" w:after="0"/>
         <w:jc w:val="both"/>
-        <w:rPr>
-          <w:rFonts w:ascii="Open Sans" w:hAnsi="Open Sans"/>
-          <w:color w:val="4D73B8"/>
-        </w:rPr>
-      </w:pPr>
-      <w:r>
-        <w:rPr>
-          <w:rFonts w:cs="Open Sans" w:ascii="Open Sans" w:hAnsi="Open Sans"/>
-          <w:color w:val="4D73B8"/>
-          <w:rPrChange w:id="0" w:author="Auteur inconnu" w:date="2019-12-20T11:50:00Z"/>
+        <w:rPr/>
+      </w:pPr>
+      <w:r>
+        <w:rPr>
+          <w:rFonts w:cs="Open Sans" w:ascii="Open Sans" w:hAnsi="Open Sans"/>
+          <w:color w:val="4D73B8"/>
         </w:rPr>
         <w:t>« Salaires : Montant en brut »</w:t>
       </w:r>
@@ -1253,16 +1042,12 @@
         </w:numPr>
         <w:spacing w:lineRule="auto" w:line="240" w:before="0" w:after="0"/>
         <w:jc w:val="both"/>
-        <w:rPr>
-          <w:rFonts w:ascii="Open Sans" w:hAnsi="Open Sans"/>
-          <w:color w:val="4D73B8"/>
-        </w:rPr>
-      </w:pPr>
-      <w:r>
-        <w:rPr>
-          <w:rFonts w:cs="Open Sans" w:ascii="Open Sans" w:hAnsi="Open Sans"/>
-          <w:color w:val="4D73B8"/>
-          <w:rPrChange w:id="0" w:author="Auteur inconnu" w:date="2019-12-20T11:50:00Z"/>
+        <w:rPr/>
+      </w:pPr>
+      <w:r>
+        <w:rPr>
+          <w:rFonts w:cs="Open Sans" w:ascii="Open Sans" w:hAnsi="Open Sans"/>
+          <w:color w:val="4D73B8"/>
         </w:rPr>
         <w:t>« Primes : Montant en brut »</w:t>
       </w:r>
@@ -1276,16 +1061,12 @@
         </w:numPr>
         <w:spacing w:lineRule="auto" w:line="240" w:before="0" w:after="0"/>
         <w:jc w:val="both"/>
-        <w:rPr>
-          <w:rFonts w:ascii="Open Sans" w:hAnsi="Open Sans"/>
-          <w:color w:val="4D73B8"/>
-        </w:rPr>
-      </w:pPr>
-      <w:r>
-        <w:rPr>
-          <w:rFonts w:cs="Open Sans" w:ascii="Open Sans" w:hAnsi="Open Sans"/>
-          <w:color w:val="4D73B8"/>
-          <w:rPrChange w:id="0" w:author="Auteur inconnu" w:date="2019-12-20T11:50:00Z"/>
+        <w:rPr/>
+      </w:pPr>
+      <w:r>
+        <w:rPr>
+          <w:rFonts w:cs="Open Sans" w:ascii="Open Sans" w:hAnsi="Open Sans"/>
+          <w:color w:val="4D73B8"/>
         </w:rPr>
         <w:t>« Congés payés : Montant en brut »</w:t>
       </w:r>
@@ -1299,16 +1080,12 @@
         </w:numPr>
         <w:spacing w:lineRule="auto" w:line="240" w:before="0" w:after="0"/>
         <w:jc w:val="both"/>
-        <w:rPr>
-          <w:rFonts w:ascii="Roboto" w:hAnsi="Roboto" w:cs="Open Sans"/>
-          <w:color w:val="1F4E79"/>
-        </w:rPr>
-      </w:pPr>
-      <w:r>
-        <w:rPr>
-          <w:rFonts w:cs="Open Sans" w:ascii="Open Sans" w:hAnsi="Open Sans"/>
-          <w:color w:val="4D73B8"/>
-          <w:rPrChange w:id="0" w:author="Auteur inconnu" w:date="2019-12-20T11:50:00Z"/>
+        <w:rPr/>
+      </w:pPr>
+      <w:r>
+        <w:rPr>
+          <w:rFonts w:cs="Open Sans" w:ascii="Open Sans" w:hAnsi="Open Sans"/>
+          <w:color w:val="4D73B8"/>
         </w:rPr>
         <w:t>« Etc ».</w:t>
       </w:r>
@@ -1333,14 +1110,11 @@
         <w:pStyle w:val="Normal"/>
         <w:spacing w:lineRule="auto" w:line="240" w:before="0" w:after="0"/>
         <w:jc w:val="both"/>
-        <w:rPr>
-          <w:rFonts w:ascii="Roboto" w:hAnsi="Roboto" w:cs="Open Sans"/>
-        </w:rPr>
-      </w:pPr>
-      <w:r>
-        <w:rPr>
-          <w:rFonts w:cs="Open Sans" w:ascii="Open Sans" w:hAnsi="Open Sans"/>
-          <w:rPrChange w:id="0" w:author="Auteur inconnu" w:date="2019-12-20T11:50:00Z"/>
+        <w:rPr/>
+      </w:pPr>
+      <w:r>
+        <w:rPr>
+          <w:rFonts w:cs="Open Sans" w:ascii="Open Sans" w:hAnsi="Open Sans"/>
         </w:rPr>
         <w:t xml:space="preserve">Ce reçu est établi en double exemplaire, l’un pour la Société et le second pour moi-même. </w:t>
       </w:r>
@@ -1365,14 +1139,11 @@
         <w:pStyle w:val="Normal"/>
         <w:spacing w:lineRule="auto" w:line="240" w:before="0" w:after="0"/>
         <w:jc w:val="both"/>
-        <w:rPr>
-          <w:rFonts w:ascii="Roboto" w:hAnsi="Roboto" w:cs="Open Sans"/>
-        </w:rPr>
-      </w:pPr>
-      <w:r>
-        <w:rPr>
-          <w:rFonts w:cs="Open Sans" w:ascii="Open Sans" w:hAnsi="Open Sans"/>
-          <w:rPrChange w:id="0" w:author="Auteur inconnu" w:date="2019-12-20T11:50:00Z"/>
+        <w:rPr/>
+      </w:pPr>
+      <w:r>
+        <w:rPr>
+          <w:rFonts w:cs="Open Sans" w:ascii="Open Sans" w:hAnsi="Open Sans"/>
         </w:rPr>
         <w:t xml:space="preserve">Je pourrai le dénoncer par lettre recommandée pendant 6 mois à compter de la date de signature dudit document pour les sommes qui y sont mentionnées. </w:t>
       </w:r>
@@ -1391,30 +1162,6 @@
           <w:rFonts w:cs="Open Sans" w:ascii="Open Sans" w:hAnsi="Open Sans"/>
         </w:rPr>
       </w:r>
-    </w:p>
-    <w:p>
-      <w:pPr>
-        <w:pStyle w:val="Normal"/>
-        <w:spacing w:lineRule="auto" w:line="240" w:before="0" w:after="0"/>
-        <w:jc w:val="both"/>
-        <w:rPr>
-          <w:rFonts w:ascii="Open Sans" w:hAnsi="Open Sans" w:cs="Open Sans"/>
-          <w:color w:val="000000"/>
-          <w:del w:id="61" w:author="Auteur inconnu" w:date="2019-12-20T11:50:00Z"/>
-          <w:sz w:val="22"/>
-          <w:szCs w:val="22"/>
-        </w:rPr>
-      </w:pPr>
-      <w:del w:id="60" w:author="Auteur inconnu" w:date="2019-12-20T11:50:00Z">
-        <w:r>
-          <w:rPr>
-            <w:rFonts w:cs="Open Sans" w:ascii="Open Sans" w:hAnsi="Open Sans"/>
-            <w:color w:val="000000"/>
-            <w:sz w:val="22"/>
-            <w:szCs w:val="22"/>
-          </w:rPr>
-        </w:r>
-      </w:del>
     </w:p>
     <w:p>
       <w:pPr>
@@ -1457,41 +1204,17 @@
     </w:p>
     <w:p>
       <w:pPr>
-        <w:pStyle w:val="Normal"/>
-        <w:spacing w:lineRule="auto" w:line="240" w:before="0" w:after="0"/>
-        <w:jc w:val="both"/>
-        <w:rPr>
-          <w:rFonts w:ascii="Open Sans" w:hAnsi="Open Sans" w:cs="Open Sans"/>
+        <w:pStyle w:val="NormalWeb"/>
+        <w:spacing w:lineRule="auto" w:line="240" w:before="0" w:after="0"/>
+        <w:rPr/>
+      </w:pPr>
+      <w:r>
+        <w:rPr>
+          <w:rFonts w:cs="Open Sans" w:ascii="Open Sans" w:hAnsi="Open Sans"/>
           <w:color w:val="000000"/>
           <w:sz w:val="22"/>
           <w:szCs w:val="22"/>
         </w:rPr>
-      </w:pPr>
-      <w:r>
-        <w:rPr>
-          <w:rFonts w:cs="Open Sans" w:ascii="Open Sans" w:hAnsi="Open Sans"/>
-          <w:color w:val="000000"/>
-          <w:sz w:val="22"/>
-          <w:szCs w:val="22"/>
-        </w:rPr>
-      </w:r>
-    </w:p>
-    <w:p>
-      <w:pPr>
-        <w:pStyle w:val="NormalWeb"/>
-        <w:spacing w:lineRule="auto" w:line="240" w:before="0" w:after="0"/>
-        <w:rPr>
-          <w:rFonts w:ascii="Roboto" w:hAnsi="Roboto"/>
-        </w:rPr>
-      </w:pPr>
-      <w:r>
-        <w:rPr>
-          <w:rFonts w:cs="Open Sans" w:ascii="Open Sans" w:hAnsi="Open Sans"/>
-          <w:color w:val="000000"/>
-          <w:sz w:val="22"/>
-          <w:szCs w:val="22"/>
-          <w:rPrChange w:id="0" w:author="Auteur inconnu" w:date="2019-12-20T11:50:00Z"/>
-        </w:rPr>
         <w:t>Veuillez agréer,</w:t>
       </w:r>
       <w:r>
@@ -1500,7 +1223,6 @@
           <w:color w:val="336699"/>
           <w:sz w:val="22"/>
           <w:szCs w:val="22"/>
-          <w:rPrChange w:id="0" w:author="Auteur inconnu" w:date="2019-12-20T11:50:00Z"/>
         </w:rPr>
         <w:t xml:space="preserve"> </w:t>
       </w:r>
@@ -1510,7 +1232,6 @@
           <w:color w:val="4D73B8"/>
           <w:sz w:val="22"/>
           <w:szCs w:val="22"/>
-          <w:rPrChange w:id="0" w:author="Auteur inconnu" w:date="2019-12-20T11:50:00Z"/>
         </w:rPr>
         <w:t>« </w:t>
       </w:r>
@@ -1521,7 +1242,6 @@
           <w:sz w:val="22"/>
           <w:szCs w:val="22"/>
           <w:lang w:eastAsia="en-US"/>
-          <w:rPrChange w:id="0" w:author="Auteur inconnu" w:date="2019-12-20T11:50:00Z"/>
         </w:rPr>
         <w:t>Madame / Monsieur »</w:t>
       </w:r>
@@ -1532,7 +1252,6 @@
           <w:sz w:val="22"/>
           <w:szCs w:val="22"/>
           <w:lang w:eastAsia="en-US"/>
-          <w:rPrChange w:id="0" w:author="Auteur inconnu" w:date="2019-12-20T11:50:00Z"/>
         </w:rPr>
         <w:t xml:space="preserve">, </w:t>
       </w:r>
@@ -1542,7 +1261,6 @@
           <w:color w:val="000000"/>
           <w:sz w:val="22"/>
           <w:szCs w:val="22"/>
-          <w:rPrChange w:id="0" w:author="Auteur inconnu" w:date="2019-12-20T11:50:00Z"/>
         </w:rPr>
         <w:t>l’expression de ma considération distingué</w:t>
       </w:r>
@@ -1553,7 +1271,6 @@
           <w:sz w:val="22"/>
           <w:szCs w:val="22"/>
           <w:lang w:val="it-IT"/>
-          <w:rPrChange w:id="0" w:author="Auteur inconnu" w:date="2019-12-20T11:50:00Z"/>
         </w:rPr>
         <w:t>e.</w:t>
       </w:r>
@@ -1617,122 +1334,50 @@
         </w:rPr>
       </w:pPr>
       <w:r>
-        <w:rPr>
-          <w:rFonts w:cs="Open Sans" w:ascii="Open Sans" w:hAnsi="Open Sans"/>
-        </w:rPr>
+        <w:rPr/>
+      </w:r>
+    </w:p>
+    <w:p>
+      <w:pPr>
+        <w:pStyle w:val="Destinataire"/>
+        <w:rPr/>
+      </w:pPr>
+      <w:r>
+        <w:rPr>
+          <w:rFonts w:cs="Open Sans" w:ascii="Open Sans" w:hAnsi="Open Sans"/>
+        </w:rPr>
+        <w:t xml:space="preserve">A </w:t>
+      </w:r>
+      <w:r>
+        <w:rPr>
+          <w:rFonts w:cs="Open Sans" w:ascii="Open Sans" w:hAnsi="Open Sans"/>
+          <w:color w:val="4D73B8"/>
+        </w:rPr>
+        <w:t>« lieu »</w:t>
+      </w:r>
+      <w:r>
+        <w:rPr>
+          <w:rFonts w:cs="Open Sans" w:ascii="Open Sans" w:hAnsi="Open Sans"/>
+        </w:rPr>
+        <w:t xml:space="preserve">, le </w:t>
+      </w:r>
+      <w:r>
+        <w:rPr>
+          <w:rFonts w:cs="Open Sans" w:ascii="Open Sans" w:hAnsi="Open Sans"/>
+          <w:color w:val="4D73B8"/>
+        </w:rPr>
+        <w:t>« date »</w:t>
       </w:r>
     </w:p>
     <w:p>
       <w:pPr>
         <w:pStyle w:val="Signature"/>
         <w:jc w:val="right"/>
+        <w:rPr/>
+      </w:pPr>
+      <w:r>
         <w:rPr>
           <w:rFonts w:ascii="Open Sans" w:hAnsi="Open Sans"/>
-        </w:rPr>
-      </w:pPr>
-      <w:r>
-        <w:rPr>
-          <w:rFonts w:cs="Open Sans" w:ascii="Open Sans" w:hAnsi="Open Sans"/>
-          <w:rPrChange w:id="0" w:author="Auteur inconnu" w:date="2019-12-20T11:50:00Z"/>
-        </w:rPr>
-        <w:t xml:space="preserve">A </w:t>
-      </w:r>
-      <w:r>
-        <w:rPr>
-          <w:rFonts w:cs="Open Sans" w:ascii="Open Sans" w:hAnsi="Open Sans"/>
-          <w:color w:val="4D73B8"/>
-          <w:rPrChange w:id="0" w:author="Auteur inconnu" w:date="2019-12-20T11:50:00Z"/>
-        </w:rPr>
-        <w:t>« </w:t>
-      </w:r>
-      <w:del w:id="71" w:author="Auteur inconnu" w:date="2019-12-20T11:50:00Z">
-        <w:r>
-          <w:rPr>
-            <w:rFonts w:cs="Open Sans" w:ascii="Open Sans" w:hAnsi="Open Sans"/>
-            <w:color w:val="006699"/>
-          </w:rPr>
-          <w:delText>LIEU</w:delText>
-        </w:r>
-      </w:del>
-      <w:ins w:id="72" w:author="Auteur inconnu" w:date="2019-12-20T11:50:00Z">
-        <w:r>
-          <w:rPr>
-            <w:rFonts w:cs="Open Sans" w:ascii="Open Sans" w:hAnsi="Open Sans"/>
-            <w:color w:val="4D73B8"/>
-          </w:rPr>
-          <w:t>lieu</w:t>
-        </w:r>
-      </w:ins>
-      <w:r>
-        <w:rPr>
-          <w:rFonts w:cs="Open Sans" w:ascii="Open Sans" w:hAnsi="Open Sans"/>
-          <w:color w:val="4D73B8"/>
-          <w:rPrChange w:id="0" w:author="Auteur inconnu" w:date="2019-12-20T11:50:00Z"/>
-        </w:rPr>
-        <w:t> »</w:t>
-      </w:r>
-      <w:r>
-        <w:rPr>
-          <w:rFonts w:cs="Open Sans" w:ascii="Open Sans" w:hAnsi="Open Sans"/>
-          <w:rPrChange w:id="0" w:author="Auteur inconnu" w:date="2019-12-20T11:50:00Z"/>
-        </w:rPr>
-        <w:t xml:space="preserve">, le </w:t>
-      </w:r>
-      <w:r>
-        <w:rPr>
-          <w:rFonts w:cs="Open Sans" w:ascii="Open Sans" w:hAnsi="Open Sans"/>
-          <w:color w:val="4D73B8"/>
-          <w:rPrChange w:id="0" w:author="Auteur inconnu" w:date="2019-12-20T11:50:00Z"/>
-        </w:rPr>
-        <w:t>« </w:t>
-      </w:r>
-      <w:del w:id="76" w:author="Auteur inconnu" w:date="2019-12-20T11:50:00Z">
-        <w:r>
-          <w:rPr>
-            <w:rFonts w:cs="Open Sans" w:ascii="Open Sans" w:hAnsi="Open Sans"/>
-            <w:color w:val="006699"/>
-          </w:rPr>
-          <w:delText>DATE</w:delText>
-        </w:r>
-      </w:del>
-      <w:ins w:id="77" w:author="Auteur inconnu" w:date="2019-12-20T11:50:00Z">
-        <w:r>
-          <w:rPr>
-            <w:rFonts w:cs="Open Sans" w:ascii="Open Sans" w:hAnsi="Open Sans"/>
-            <w:color w:val="4D73B8"/>
-          </w:rPr>
-          <w:t>date</w:t>
-        </w:r>
-      </w:ins>
-      <w:r>
-        <w:rPr>
-          <w:rFonts w:cs="Open Sans" w:ascii="Open Sans" w:hAnsi="Open Sans"/>
-          <w:color w:val="4D73B8"/>
-          <w:rPrChange w:id="0" w:author="Auteur inconnu" w:date="2019-12-20T11:50:00Z"/>
-        </w:rPr>
-        <w:t> »</w:t>
-      </w:r>
-    </w:p>
-    <w:p>
-      <w:pPr>
-        <w:pStyle w:val="Signature"/>
-        <w:jc w:val="right"/>
-        <w:rPr>
-          <w:rFonts w:ascii="Open Sans" w:hAnsi="Open Sans"/>
-        </w:rPr>
-      </w:pPr>
-      <w:del w:id="79" w:author="Auteur inconnu" w:date="2019-12-20T11:50:00Z">
-        <w:r>
-          <w:rPr>
-            <w:rFonts w:ascii="Open Sans" w:hAnsi="Open Sans"/>
-          </w:rPr>
-          <w:tab/>
-        </w:r>
-      </w:del>
-      <w:r>
-        <w:rPr>
-          <w:rFonts w:ascii="Open Sans" w:hAnsi="Open Sans"/>
-          <w:rPrChange w:id="0" w:author="Auteur inconnu" w:date="2019-12-20T11:50:00Z"/>
         </w:rPr>
         <w:tab/>
         <w:tab/>
@@ -1747,16 +1392,12 @@
       <w:pPr>
         <w:pStyle w:val="Signature"/>
         <w:jc w:val="right"/>
+        <w:rPr/>
+      </w:pPr>
+      <w:r>
         <w:rPr>
           <w:rFonts w:ascii="Open Sans" w:hAnsi="Open Sans"/>
           <w:color w:val="4D73B8"/>
-        </w:rPr>
-      </w:pPr>
-      <w:r>
-        <w:rPr>
-          <w:rFonts w:ascii="Open Sans" w:hAnsi="Open Sans"/>
-          <w:color w:val="4D73B8"/>
-          <w:rPrChange w:id="0" w:author="Auteur inconnu" w:date="2019-12-20T11:50:00Z"/>
         </w:rPr>
         <w:t>« Prénom Nom du salarié »</w:t>
       </w:r>
@@ -1772,7 +1413,6 @@
         <w:rPr>
           <w:rFonts w:ascii="Open Sans" w:hAnsi="Open Sans"/>
           <w:color w:val="4D73B8"/>
-          <w:rPrChange w:id="0" w:author="Auteur inconnu" w:date="2019-12-20T11:50:00Z"/>
         </w:rPr>
         <w:t>« Signature</w:t>
       </w:r>
@@ -1782,7 +1422,6 @@
         <w:rPr>
           <w:rFonts w:ascii="Open Sans" w:hAnsi="Open Sans"/>
           <w:color w:val="4D73B8"/>
-          <w:rPrChange w:id="0" w:author="Auteur inconnu" w:date="2019-12-20T11:50:00Z"/>
         </w:rPr>
         <w:t> »</w:t>
       </w:r>
@@ -2042,7 +1681,7 @@
     <w:qFormat/>
     <w:pPr>
       <w:widowControl/>
-      <w:overflowPunct w:val="false"/>
+      <w:overflowPunct w:val="true"/>
       <w:bidi w:val="0"/>
       <w:spacing w:lineRule="auto" w:line="259" w:before="0" w:after="160"/>
       <w:jc w:val="left"/>
@@ -2272,6 +1911,69 @@
   </w:style>
   <w:style w:type="character" w:styleId="ListLabel31">
     <w:name w:val="ListLabel 31"/>
+    <w:qFormat/>
+    <w:rPr>
+      <w:rFonts w:cs="Wingdings"/>
+    </w:rPr>
+  </w:style>
+  <w:style w:type="character" w:styleId="ListLabel32">
+    <w:name w:val="ListLabel 32"/>
+    <w:qFormat/>
+    <w:rPr>
+      <w:rFonts w:ascii="Roboto" w:hAnsi="Roboto" w:cs="Open Sans"/>
+    </w:rPr>
+  </w:style>
+  <w:style w:type="character" w:styleId="ListLabel33">
+    <w:name w:val="ListLabel 33"/>
+    <w:qFormat/>
+    <w:rPr>
+      <w:rFonts w:cs="Courier New"/>
+    </w:rPr>
+  </w:style>
+  <w:style w:type="character" w:styleId="ListLabel34">
+    <w:name w:val="ListLabel 34"/>
+    <w:qFormat/>
+    <w:rPr>
+      <w:rFonts w:cs="Wingdings"/>
+    </w:rPr>
+  </w:style>
+  <w:style w:type="character" w:styleId="ListLabel35">
+    <w:name w:val="ListLabel 35"/>
+    <w:qFormat/>
+    <w:rPr>
+      <w:rFonts w:cs="Symbol"/>
+    </w:rPr>
+  </w:style>
+  <w:style w:type="character" w:styleId="ListLabel36">
+    <w:name w:val="ListLabel 36"/>
+    <w:qFormat/>
+    <w:rPr>
+      <w:rFonts w:cs="Courier New"/>
+    </w:rPr>
+  </w:style>
+  <w:style w:type="character" w:styleId="ListLabel37">
+    <w:name w:val="ListLabel 37"/>
+    <w:qFormat/>
+    <w:rPr>
+      <w:rFonts w:cs="Wingdings"/>
+    </w:rPr>
+  </w:style>
+  <w:style w:type="character" w:styleId="ListLabel38">
+    <w:name w:val="ListLabel 38"/>
+    <w:qFormat/>
+    <w:rPr>
+      <w:rFonts w:cs="Symbol"/>
+    </w:rPr>
+  </w:style>
+  <w:style w:type="character" w:styleId="ListLabel39">
+    <w:name w:val="ListLabel 39"/>
+    <w:qFormat/>
+    <w:rPr>
+      <w:rFonts w:cs="Courier New"/>
+    </w:rPr>
+  </w:style>
+  <w:style w:type="character" w:styleId="ListLabel40">
+    <w:name w:val="ListLabel 40"/>
     <w:qFormat/>
     <w:rPr>
       <w:rFonts w:cs="Wingdings"/>
@@ -2341,7 +2043,7 @@
     <w:pPr>
       <w:keepNext/>
       <w:widowControl/>
-      <w:overflowPunct w:val="false"/>
+      <w:overflowPunct w:val="true"/>
       <w:bidi w:val="0"/>
       <w:spacing w:lineRule="auto" w:line="276" w:before="0" w:after="0"/>
       <w:jc w:val="left"/>
@@ -2361,7 +2063,7 @@
     <w:pPr>
       <w:keepNext/>
       <w:widowControl/>
-      <w:overflowPunct w:val="false"/>
+      <w:overflowPunct w:val="true"/>
       <w:bidi w:val="0"/>
       <w:spacing w:lineRule="auto" w:line="276" w:before="0" w:after="200"/>
       <w:jc w:val="right"/>
@@ -2381,7 +2083,7 @@
     <w:pPr>
       <w:keepNext/>
       <w:widowControl/>
-      <w:overflowPunct w:val="false"/>
+      <w:overflowPunct w:val="true"/>
       <w:bidi w:val="0"/>
       <w:spacing w:lineRule="auto" w:line="240" w:before="0" w:after="0"/>
       <w:jc w:val="left"/>
@@ -2426,7 +2128,7 @@
     <w:pPr>
       <w:keepNext/>
       <w:widowControl/>
-      <w:overflowPunct w:val="false"/>
+      <w:overflowPunct w:val="true"/>
       <w:bidi w:val="0"/>
       <w:spacing w:lineRule="auto" w:line="240" w:before="0" w:after="0"/>
       <w:jc w:val="left"/>

</xml_diff>